<commit_message>
10/21 update before back
</commit_message>
<xml_diff>
--- a/P76084300_施逢怡_DM_hw1/report.docx
+++ b/P76084300_施逢怡_DM_hw1/report.docx
@@ -225,13 +225,37 @@
           <w:rFonts w:ascii="Times New Roman" w:hAnsi="Times New Roman" w:cs="Times New Roman"/>
         </w:rPr>
       </w:pPr>
-    </w:p>
-    <w:p>
-      <w:pPr>
-        <w:rPr>
-          <w:rFonts w:ascii="Times New Roman" w:hAnsi="Times New Roman" w:cs="Times New Roman"/>
-        </w:rPr>
-      </w:pPr>
+      <w:r>
+        <w:rPr>
+          <w:rFonts w:ascii="Times New Roman" w:hAnsi="Times New Roman" w:cs="Times New Roman" w:hint="eastAsia"/>
+          <w:b/>
+          <w:bCs/>
+        </w:rPr>
+        <w:t>Re</w:t>
+      </w:r>
+      <w:r>
+        <w:rPr>
+          <w:rFonts w:ascii="Times New Roman" w:hAnsi="Times New Roman" w:cs="Times New Roman"/>
+          <w:b/>
+          <w:bCs/>
+        </w:rPr>
+        <w:t>sult</w:t>
+      </w:r>
+      <w:r>
+        <w:rPr>
+          <w:rFonts w:ascii="Times New Roman" w:hAnsi="Times New Roman" w:cs="Times New Roman"/>
+        </w:rPr>
+        <w:t>:</w:t>
+      </w:r>
+    </w:p>
+    <w:p>
+      <w:pPr>
+        <w:rPr>
+          <w:rFonts w:ascii="Times New Roman" w:hAnsi="Times New Roman" w:cs="Times New Roman"/>
+        </w:rPr>
+      </w:pPr>
+      <w:bookmarkStart w:id="1" w:name="_GoBack"/>
+      <w:bookmarkEnd w:id="1"/>
     </w:p>
     <w:p>
       <w:pPr>
@@ -887,8 +911,6 @@
           </wp:inline>
         </w:drawing>
       </w:r>
-      <w:bookmarkStart w:id="1" w:name="_GoBack"/>
-      <w:bookmarkEnd w:id="1"/>
     </w:p>
     <w:p>
       <w:pPr>

</xml_diff>